<commit_message>
can select paragraphs with tables
</commit_message>
<xml_diff>
--- a/CECBTIMS/Storage/templates/aba77873-d7d8-4b84-abe3-52ab20ece56c.DOCX
+++ b/CECBTIMS/Storage/templates/aba77873-d7d8-4b84-abe3-52ab20ece56c.DOCX
@@ -20,24 +20,20 @@
         </w:rPr>
         <w:t xml:space="preserve">/LOC/ </w:t>
       </w:r>
-      <w:r>
-        <w:rPr>
-          <w:rFonts w:ascii="Times New Roman" w:hAnsi="Times New Roman" w:cs="Times New Roman"/>
-        </w:rPr>
-        <w:t>${</w:t>
-      </w:r>
-      <w:r>
-        <w:rPr>
-          <w:rFonts w:ascii="Times New Roman" w:hAnsi="Times New Roman" w:cs="Times New Roman"/>
-        </w:rPr>
-        <w:t>year</w:t>
-      </w:r>
-      <w:r>
-        <w:rPr>
-          <w:rFonts w:ascii="Times New Roman" w:hAnsi="Times New Roman" w:cs="Times New Roman"/>
-        </w:rPr>
-        <w:t>}</w:t>
-      </w:r>
+      <w:bookmarkStart w:id="0" w:name="GetYear"/>
+      <w:r>
+        <w:rPr>
+          <w:rFonts w:ascii="Times New Roman" w:hAnsi="Times New Roman" w:cs="Times New Roman"/>
+        </w:rPr>
+        <w:t>GetYear</w:t>
+      </w:r>
+      <w:r>
+        <w:rPr>
+          <w:rFonts w:ascii="Times New Roman" w:hAnsi="Times New Roman" w:cs="Times New Roman"/>
+        </w:rPr>
+        <w:t xml:space="preserve"> </w:t>
+      </w:r>
+      <w:bookmarkEnd w:id="0"/>
       <w:r>
         <w:rPr>
           <w:rFonts w:ascii="Times New Roman" w:hAnsi="Times New Roman" w:cs="Times New Roman"/>
@@ -84,12 +80,6 @@
         <w:rPr>
           <w:rFonts w:ascii="Times New Roman" w:hAnsi="Times New Roman" w:cs="Times New Roman"/>
         </w:rPr>
-        <w:tab/>
-      </w:r>
-      <w:r>
-        <w:rPr>
-          <w:rFonts w:ascii="Times New Roman" w:hAnsi="Times New Roman" w:cs="Times New Roman"/>
-        </w:rPr>
         <w:t xml:space="preserve">           </w:t>
       </w:r>
       <w:r>
@@ -98,12 +88,14 @@
         </w:rPr>
         <w:t xml:space="preserve">Date: </w:t>
       </w:r>
-      <w:r>
-        <w:rPr>
-          <w:rFonts w:ascii="Times New Roman" w:hAnsi="Times New Roman" w:cs="Times New Roman"/>
-        </w:rPr>
-        <w:t>${today}</w:t>
-      </w:r>
+      <w:bookmarkStart w:id="1" w:name="GetToday"/>
+      <w:r>
+        <w:rPr>
+          <w:rFonts w:ascii="Times New Roman" w:hAnsi="Times New Roman" w:cs="Times New Roman"/>
+        </w:rPr>
+        <w:t>GetToday</w:t>
+      </w:r>
+      <w:bookmarkEnd w:id="1"/>
     </w:p>
     <w:p>
       <w:pPr>
@@ -141,6 +133,7 @@
           <w:u w:val="single"/>
         </w:rPr>
       </w:pPr>
+      <w:bookmarkStart w:id="2" w:name="GetProgramTitle"/>
       <w:r>
         <w:rPr>
           <w:rFonts w:ascii="Times New Roman" w:hAnsi="Times New Roman" w:cs="Times New Roman"/>
@@ -148,7 +141,7 @@
           <w:sz w:val="24"/>
           <w:u w:val="single"/>
         </w:rPr>
-        <w:t>${program_title}</w:t>
+        <w:t>GetProgramTitle</w:t>
       </w:r>
     </w:p>
     <w:p>
@@ -159,18 +152,55 @@
           <w:rFonts w:ascii="Times New Roman" w:hAnsi="Times New Roman" w:cs="Times New Roman"/>
         </w:rPr>
       </w:pPr>
-      <w:r>
-        <w:rPr>
-          <w:rFonts w:ascii="Times New Roman" w:hAnsi="Times New Roman" w:cs="Times New Roman"/>
-        </w:rPr>
-        <w:t>${organised_by} has announced the Annual Sessions which will be held on ${start_date}</w:t>
-      </w:r>
-      <w:r>
-        <w:rPr>
-          <w:rFonts w:ascii="Times New Roman" w:hAnsi="Times New Roman" w:cs="Times New Roman"/>
-        </w:rPr>
-        <w:t xml:space="preserve"> at ${venue}</w:t>
-      </w:r>
+      <w:bookmarkStart w:id="3" w:name="GetOrganisedBy"/>
+      <w:bookmarkEnd w:id="2"/>
+      <w:r>
+        <w:rPr>
+          <w:rFonts w:ascii="Times New Roman" w:hAnsi="Times New Roman" w:cs="Times New Roman"/>
+        </w:rPr>
+        <w:t>GetOrganisedBy</w:t>
+      </w:r>
+      <w:r>
+        <w:rPr>
+          <w:rFonts w:ascii="Times New Roman" w:hAnsi="Times New Roman" w:cs="Times New Roman"/>
+        </w:rPr>
+        <w:t xml:space="preserve"> </w:t>
+      </w:r>
+      <w:bookmarkEnd w:id="3"/>
+      <w:r>
+        <w:rPr>
+          <w:rFonts w:ascii="Times New Roman" w:hAnsi="Times New Roman" w:cs="Times New Roman"/>
+        </w:rPr>
+        <w:t xml:space="preserve">has announced the Annual Sessions which will be held on </w:t>
+      </w:r>
+      <w:bookmarkStart w:id="4" w:name="GetStartDate"/>
+      <w:r>
+        <w:rPr>
+          <w:rFonts w:ascii="Times New Roman" w:hAnsi="Times New Roman" w:cs="Times New Roman"/>
+        </w:rPr>
+        <w:t>GetStartDate</w:t>
+      </w:r>
+      <w:r>
+        <w:rPr>
+          <w:rFonts w:ascii="Times New Roman" w:hAnsi="Times New Roman" w:cs="Times New Roman"/>
+        </w:rPr>
+        <w:t xml:space="preserve"> </w:t>
+      </w:r>
+      <w:bookmarkEnd w:id="4"/>
+      <w:r>
+        <w:rPr>
+          <w:rFonts w:ascii="Times New Roman" w:hAnsi="Times New Roman" w:cs="Times New Roman"/>
+        </w:rPr>
+        <w:t xml:space="preserve">at </w:t>
+      </w:r>
+      <w:bookmarkStart w:id="5" w:name="GetVenue"/>
+      <w:r>
+        <w:rPr>
+          <w:rFonts w:ascii="Times New Roman" w:hAnsi="Times New Roman" w:cs="Times New Roman"/>
+        </w:rPr>
+        <w:t>GetVenue</w:t>
+      </w:r>
+      <w:bookmarkEnd w:id="5"/>
     </w:p>
     <w:p>
       <w:pPr>
@@ -180,6 +210,12 @@
           <w:rFonts w:ascii="Times New Roman" w:hAnsi="Times New Roman" w:cs="Times New Roman"/>
         </w:rPr>
       </w:pPr>
+      <w:r>
+        <w:rPr>
+          <w:rFonts w:ascii="Times New Roman" w:hAnsi="Times New Roman" w:cs="Times New Roman"/>
+        </w:rPr>
+        <w:t>The following officers have applied to attend with the recommendation of respective AGMs.</w:t>
+      </w:r>
     </w:p>
     <w:p>
       <w:pPr>
@@ -193,326 +229,9 @@
         <w:rPr>
           <w:rFonts w:ascii="Times New Roman" w:hAnsi="Times New Roman" w:cs="Times New Roman"/>
         </w:rPr>
-        <w:t>The following officers have applied to attend with the recommendation of respective AGMs.</w:t>
-      </w:r>
-    </w:p>
-    <w:p>
-      <w:pPr>
-        <w:spacing w:line="276" w:lineRule="auto"/>
-        <w:rPr>
-          <w:rFonts w:ascii="Times New Roman" w:hAnsi="Times New Roman" w:cs="Times New Roman"/>
-        </w:rPr>
-      </w:pPr>
-      <w:bookmarkStart w:id="0" w:name="VAR"/>
-      <w:r>
-        <w:rPr>
-          <w:rFonts w:ascii="Times New Roman" w:hAnsi="Times New Roman" w:cs="Times New Roman"/>
-        </w:rPr>
-        <w:t>VA</w:t>
-      </w:r>
-      <w:r>
-        <w:rPr>
-          <w:rFonts w:ascii="Times New Roman" w:hAnsi="Times New Roman" w:cs="Times New Roman"/>
-        </w:rPr>
-        <w:t>R</w:t>
-      </w:r>
-      <w:bookmarkStart w:id="1" w:name="_GoBack"/>
-      <w:bookmarkEnd w:id="1"/>
-    </w:p>
-    <w:tbl>
-      <w:tblPr>
-        <w:tblStyle w:val="TableGrid"/>
-        <w:tblW w:w="0" w:type="auto"/>
-        <w:tblLook w:val="04A0" w:firstRow="1" w:lastRow="0" w:firstColumn="1" w:lastColumn="0" w:noHBand="0" w:noVBand="1"/>
-      </w:tblPr>
-      <w:tblGrid>
-        <w:gridCol w:w="758"/>
-        <w:gridCol w:w="1683"/>
-        <w:gridCol w:w="1895"/>
-        <w:gridCol w:w="2969"/>
-        <w:gridCol w:w="2045"/>
-      </w:tblGrid>
-      <w:tr>
-        <w:tc>
-          <w:tcPr>
-            <w:tcW w:w="758" w:type="dxa"/>
-            <w:vAlign w:val="center"/>
-          </w:tcPr>
-          <w:bookmarkEnd w:id="0"/>
-          <w:p>
-            <w:pPr>
-              <w:spacing w:line="276" w:lineRule="auto"/>
-              <w:jc w:val="center"/>
-              <w:rPr>
-                <w:rFonts w:ascii="Times New Roman" w:hAnsi="Times New Roman" w:cs="Times New Roman"/>
-              </w:rPr>
-            </w:pPr>
-            <w:r>
-              <w:rPr>
-                <w:rFonts w:ascii="Times New Roman" w:hAnsi="Times New Roman" w:cs="Times New Roman"/>
-              </w:rPr>
-              <w:t>No</w:t>
-            </w:r>
-          </w:p>
-        </w:tc>
-        <w:tc>
-          <w:tcPr>
-            <w:tcW w:w="2093" w:type="dxa"/>
-            <w:vAlign w:val="center"/>
-          </w:tcPr>
-          <w:p>
-            <w:pPr>
-              <w:spacing w:line="276" w:lineRule="auto"/>
-              <w:jc w:val="center"/>
-              <w:rPr>
-                <w:rFonts w:ascii="Times New Roman" w:hAnsi="Times New Roman" w:cs="Times New Roman"/>
-              </w:rPr>
-            </w:pPr>
-            <w:r>
-              <w:rPr>
-                <w:rFonts w:ascii="Times New Roman" w:hAnsi="Times New Roman" w:cs="Times New Roman"/>
-              </w:rPr>
-              <w:t>Name</w:t>
-            </w:r>
-          </w:p>
-        </w:tc>
-        <w:tc>
-          <w:tcPr>
-            <w:tcW w:w="2106" w:type="dxa"/>
-            <w:vAlign w:val="center"/>
-          </w:tcPr>
-          <w:p>
-            <w:pPr>
-              <w:spacing w:line="276" w:lineRule="auto"/>
-              <w:jc w:val="center"/>
-              <w:rPr>
-                <w:rFonts w:ascii="Times New Roman" w:hAnsi="Times New Roman" w:cs="Times New Roman"/>
-              </w:rPr>
-            </w:pPr>
-            <w:r>
-              <w:rPr>
-                <w:rFonts w:ascii="Times New Roman" w:hAnsi="Times New Roman" w:cs="Times New Roman"/>
-              </w:rPr>
-              <w:t>Designation</w:t>
-            </w:r>
-          </w:p>
-        </w:tc>
-        <w:tc>
-          <w:tcPr>
-            <w:tcW w:w="2574" w:type="dxa"/>
-            <w:vAlign w:val="center"/>
-          </w:tcPr>
-          <w:p>
-            <w:pPr>
-              <w:spacing w:line="276" w:lineRule="auto"/>
-              <w:jc w:val="center"/>
-              <w:rPr>
-                <w:rFonts w:ascii="Times New Roman" w:hAnsi="Times New Roman" w:cs="Times New Roman"/>
-              </w:rPr>
-            </w:pPr>
-            <w:r>
-              <w:rPr>
-                <w:rFonts w:ascii="Times New Roman" w:hAnsi="Times New Roman" w:cs="Times New Roman"/>
-              </w:rPr>
-              <w:t>Nature of Appointment</w:t>
-            </w:r>
-          </w:p>
-        </w:tc>
-        <w:tc>
-          <w:tcPr>
-            <w:tcW w:w="1819" w:type="dxa"/>
-            <w:vAlign w:val="center"/>
-          </w:tcPr>
-          <w:p>
-            <w:pPr>
-              <w:spacing w:line="276" w:lineRule="auto"/>
-              <w:jc w:val="center"/>
-              <w:rPr>
-                <w:rFonts w:ascii="Times New Roman" w:hAnsi="Times New Roman" w:cs="Times New Roman"/>
-              </w:rPr>
-            </w:pPr>
-            <w:r>
-              <w:rPr>
-                <w:rFonts w:ascii="Times New Roman" w:hAnsi="Times New Roman" w:cs="Times New Roman"/>
-              </w:rPr>
-              <w:t>Recommendation</w:t>
-            </w:r>
-          </w:p>
-        </w:tc>
-      </w:tr>
-      <w:tr>
-        <w:tc>
-          <w:tcPr>
-            <w:tcW w:w="758" w:type="dxa"/>
-            <w:vAlign w:val="center"/>
-          </w:tcPr>
-          <w:p>
-            <w:pPr>
-              <w:spacing w:line="276" w:lineRule="auto"/>
-              <w:jc w:val="center"/>
-              <w:rPr>
-                <w:rFonts w:ascii="Times New Roman" w:hAnsi="Times New Roman" w:cs="Times New Roman"/>
-              </w:rPr>
-            </w:pPr>
-            <w:r>
-              <w:rPr>
-                <w:rFonts w:ascii="Times New Roman" w:hAnsi="Times New Roman" w:cs="Times New Roman"/>
-              </w:rPr>
-              <w:t>${no}</w:t>
-            </w:r>
-          </w:p>
-        </w:tc>
-        <w:tc>
-          <w:tcPr>
-            <w:tcW w:w="2093" w:type="dxa"/>
-            <w:vAlign w:val="center"/>
-          </w:tcPr>
-          <w:p>
-            <w:pPr>
-              <w:spacing w:line="276" w:lineRule="auto"/>
-              <w:jc w:val="center"/>
-              <w:rPr>
-                <w:rFonts w:ascii="Times New Roman" w:hAnsi="Times New Roman" w:cs="Times New Roman"/>
-              </w:rPr>
-            </w:pPr>
-            <w:r>
-              <w:rPr>
-                <w:rFonts w:ascii="Times New Roman" w:hAnsi="Times New Roman" w:cs="Times New Roman"/>
-              </w:rPr>
-              <w:t>${name}</w:t>
-            </w:r>
-          </w:p>
-        </w:tc>
-        <w:tc>
-          <w:tcPr>
-            <w:tcW w:w="2106" w:type="dxa"/>
-            <w:vAlign w:val="center"/>
-          </w:tcPr>
-          <w:p>
-            <w:pPr>
-              <w:spacing w:line="276" w:lineRule="auto"/>
-              <w:jc w:val="center"/>
-              <w:rPr>
-                <w:rFonts w:ascii="Times New Roman" w:hAnsi="Times New Roman" w:cs="Times New Roman"/>
-              </w:rPr>
-            </w:pPr>
-            <w:r>
-              <w:rPr>
-                <w:rFonts w:ascii="Times New Roman" w:hAnsi="Times New Roman" w:cs="Times New Roman"/>
-              </w:rPr>
-              <w:t>${designation}</w:t>
-            </w:r>
-          </w:p>
-        </w:tc>
-        <w:tc>
-          <w:tcPr>
-            <w:tcW w:w="2574" w:type="dxa"/>
-            <w:vAlign w:val="center"/>
-          </w:tcPr>
-          <w:p>
-            <w:pPr>
-              <w:spacing w:line="276" w:lineRule="auto"/>
-              <w:jc w:val="center"/>
-              <w:rPr>
-                <w:rFonts w:ascii="Times New Roman" w:hAnsi="Times New Roman" w:cs="Times New Roman"/>
-              </w:rPr>
-            </w:pPr>
-            <w:r>
-              <w:rPr>
-                <w:rFonts w:ascii="Times New Roman" w:hAnsi="Times New Roman" w:cs="Times New Roman"/>
-              </w:rPr>
-              <w:t>${n</w:t>
-            </w:r>
-            <w:r>
-              <w:rPr>
-                <w:rFonts w:ascii="Times New Roman" w:hAnsi="Times New Roman" w:cs="Times New Roman"/>
-              </w:rPr>
-              <w:t>ature</w:t>
-            </w:r>
-            <w:r>
-              <w:rPr>
-                <w:rFonts w:ascii="Times New Roman" w:hAnsi="Times New Roman" w:cs="Times New Roman"/>
-              </w:rPr>
-              <w:t>_o</w:t>
-            </w:r>
-            <w:r>
-              <w:rPr>
-                <w:rFonts w:ascii="Times New Roman" w:hAnsi="Times New Roman" w:cs="Times New Roman"/>
-              </w:rPr>
-              <w:t>f</w:t>
-            </w:r>
-            <w:r>
-              <w:rPr>
-                <w:rFonts w:ascii="Times New Roman" w:hAnsi="Times New Roman" w:cs="Times New Roman"/>
-              </w:rPr>
-              <w:t>_t</w:t>
-            </w:r>
-            <w:r>
-              <w:rPr>
-                <w:rFonts w:ascii="Times New Roman" w:hAnsi="Times New Roman" w:cs="Times New Roman"/>
-              </w:rPr>
-              <w:t>he</w:t>
-            </w:r>
-            <w:r>
-              <w:rPr>
-                <w:rFonts w:ascii="Times New Roman" w:hAnsi="Times New Roman" w:cs="Times New Roman"/>
-              </w:rPr>
-              <w:t>_e</w:t>
-            </w:r>
-            <w:r>
-              <w:rPr>
-                <w:rFonts w:ascii="Times New Roman" w:hAnsi="Times New Roman" w:cs="Times New Roman"/>
-              </w:rPr>
-              <w:t>mployment</w:t>
-            </w:r>
-            <w:r>
-              <w:rPr>
-                <w:rFonts w:ascii="Times New Roman" w:hAnsi="Times New Roman" w:cs="Times New Roman"/>
-              </w:rPr>
-              <w:t>}</w:t>
-            </w:r>
-          </w:p>
-        </w:tc>
-        <w:tc>
-          <w:tcPr>
-            <w:tcW w:w="1819" w:type="dxa"/>
-            <w:shd w:val="clear" w:color="auto" w:fill="FFFFFF" w:themeFill="background1"/>
-            <w:vAlign w:val="center"/>
-          </w:tcPr>
-          <w:p>
-            <w:pPr>
-              <w:spacing w:line="276" w:lineRule="auto"/>
-              <w:jc w:val="center"/>
-              <w:rPr>
-                <w:rFonts w:ascii="Times New Roman" w:hAnsi="Times New Roman" w:cs="Times New Roman"/>
-              </w:rPr>
-            </w:pPr>
-            <w:r>
-              <w:rPr>
-                <w:rFonts w:ascii="Times New Roman" w:hAnsi="Times New Roman" w:cs="Times New Roman"/>
-                <w:sz w:val="24"/>
-              </w:rPr>
-              <w:t>${</w:t>
-            </w:r>
-            <w:r>
-              <w:rPr>
-                <w:rFonts w:ascii="Times New Roman" w:eastAsia="Times New Roman" w:hAnsi="Times New Roman" w:cs="Times New Roman"/>
-                <w:bCs/>
-                <w:color w:val="000000"/>
-              </w:rPr>
-              <w:t>recommendation</w:t>
-            </w:r>
-            <w:r>
-              <w:rPr>
-                <w:rFonts w:ascii="Times New Roman" w:hAnsi="Times New Roman" w:cs="Times New Roman"/>
-                <w:sz w:val="24"/>
-              </w:rPr>
-              <w:t>}</w:t>
-            </w:r>
-          </w:p>
-        </w:tc>
-      </w:tr>
-    </w:tbl>
+        <w:t>GetTraineeInformationTable</w:t>
+      </w:r>
+    </w:p>
     <w:p>
       <w:pPr>
         <w:spacing w:line="276" w:lineRule="auto"/>
@@ -533,13 +252,52 @@
         <w:rPr>
           <w:rFonts w:ascii="Times New Roman" w:hAnsi="Times New Roman" w:cs="Times New Roman"/>
         </w:rPr>
-        <w:t>Your approval is sought for the above nomination and programme ${member_fee} (per member), ${non_member_fee} (per non-member)</w:t>
-      </w:r>
-      <w:r>
-        <w:rPr>
-          <w:rFonts w:ascii="Times New Roman" w:hAnsi="Times New Roman" w:cs="Times New Roman"/>
-        </w:rPr>
-        <w:t xml:space="preserve">, ${student_fee} (per student members). </w:t>
+        <w:t xml:space="preserve">Your approval is sought for the above nomination and programme </w:t>
+      </w:r>
+      <w:r>
+        <w:rPr>
+          <w:rFonts w:ascii="Times New Roman" w:hAnsi="Times New Roman" w:cs="Times New Roman"/>
+        </w:rPr>
+        <w:t>GetMemberFee</w:t>
+      </w:r>
+      <w:r>
+        <w:rPr>
+          <w:rFonts w:ascii="Times New Roman" w:hAnsi="Times New Roman" w:cs="Times New Roman"/>
+        </w:rPr>
+        <w:t xml:space="preserve"> (per member), </w:t>
+      </w:r>
+      <w:r>
+        <w:rPr>
+          <w:rFonts w:ascii="Times New Roman" w:hAnsi="Times New Roman" w:cs="Times New Roman"/>
+        </w:rPr>
+        <w:t>GetNonMemberFee</w:t>
+      </w:r>
+      <w:r>
+        <w:rPr>
+          <w:rFonts w:ascii="Times New Roman" w:hAnsi="Times New Roman" w:cs="Times New Roman"/>
+        </w:rPr>
+        <w:t xml:space="preserve"> (per non-member)</w:t>
+      </w:r>
+      <w:r>
+        <w:rPr>
+          <w:rFonts w:ascii="Times New Roman" w:hAnsi="Times New Roman" w:cs="Times New Roman"/>
+        </w:rPr>
+        <w:t>,</w:t>
+      </w:r>
+      <w:r>
+        <w:t xml:space="preserve"> </w:t>
+      </w:r>
+      <w:r>
+        <w:rPr>
+          <w:rFonts w:ascii="Times New Roman" w:hAnsi="Times New Roman" w:cs="Times New Roman"/>
+        </w:rPr>
+        <w:t>GetStudentFee</w:t>
+      </w:r>
+      <w:r>
+        <w:rPr>
+          <w:rFonts w:ascii="Times New Roman" w:hAnsi="Times New Roman" w:cs="Times New Roman"/>
+        </w:rPr>
+        <w:t xml:space="preserve"> (per student members). </w:t>
       </w:r>
       <w:r>
         <w:rPr>
@@ -581,8 +339,16 @@
         <w:rPr>
           <w:rFonts w:ascii="Times New Roman" w:hAnsi="Times New Roman" w:cs="Times New Roman"/>
         </w:rPr>
-        <w:t>Eng. LCK Karunarathna,</w:t>
-      </w:r>
+        <w:t>GetTrainingManagerName</w:t>
+      </w:r>
+      <w:r>
+        <w:rPr>
+          <w:rFonts w:ascii="Times New Roman" w:hAnsi="Times New Roman" w:cs="Times New Roman"/>
+        </w:rPr>
+        <w:t>,</w:t>
+      </w:r>
+      <w:bookmarkStart w:id="6" w:name="_GoBack"/>
+      <w:bookmarkEnd w:id="6"/>
     </w:p>
     <w:p>
       <w:pPr>
@@ -1359,4 +1125,16 @@
     </a:ext>
   </a:extLst>
 </a:theme>
+</file>
+
+<file path=customXml/item1.xml><?xml version="1.0" encoding="utf-8"?>
+<b:Sources xmlns:b="http://schemas.openxmlformats.org/officeDocument/2006/bibliography" xmlns="http://schemas.openxmlformats.org/officeDocument/2006/bibliography" SelectedStyle="\HarvardAnglia2008OfficeOnline.xsl" StyleName="Harvard - Anglia" Version="2008"/>
+</file>
+
+<file path=customXml/itemProps1.xml><?xml version="1.0" encoding="utf-8"?>
+<ds:datastoreItem xmlns:ds="http://schemas.openxmlformats.org/officeDocument/2006/customXml" ds:itemID="{07F4CCDE-EB84-42CE-B7DF-DD0F94A75B1E}">
+  <ds:schemaRefs>
+    <ds:schemaRef ds:uri="http://schemas.openxmlformats.org/officeDocument/2006/bibliography"/>
+  </ds:schemaRefs>
+</ds:datastoreItem>
 </file>
</xml_diff>